<commit_message>
Adição prova de exemplo
</commit_message>
<xml_diff>
--- a/servidor/modelo/arquivos/cabecalho.docx
+++ b/servidor/modelo/arquivos/cabecalho.docx
@@ -584,15 +584,7 @@
                 <w:sz w:val="20"/>
                 <w:szCs w:val="20"/>
               </w:rPr>
-              <w:t xml:space="preserve"> </w:t>
-            </w:r>
-            <w:r>
-              <w:rPr>
-                <w:rFonts w:ascii="Arial" w:hAnsi="Arial" w:cs="Arial"/>
-                <w:sz w:val="20"/>
-                <w:szCs w:val="20"/>
-              </w:rPr>
-              <w:t>Nome: &lt;nome&gt;</w:t>
+              <w:t xml:space="preserve"> Nome: &lt;nome&gt;</w:t>
             </w:r>
           </w:p>
         </w:tc>
@@ -954,15 +946,7 @@
                 <w:sz w:val="20"/>
                 <w:szCs w:val="20"/>
               </w:rPr>
-              <w:t xml:space="preserve"> </w:t>
-            </w:r>
-            <w:r>
-              <w:rPr>
-                <w:rFonts w:ascii="Arial" w:hAnsi="Arial" w:cs="Arial"/>
-                <w:sz w:val="20"/>
-                <w:szCs w:val="20"/>
-              </w:rPr>
-              <w:t>Matricula: &lt;matricula&gt;</w:t>
+              <w:t xml:space="preserve"> Matricula: &lt;matricula&gt;</w:t>
             </w:r>
           </w:p>
         </w:tc>
@@ -1317,15 +1301,7 @@
                 <w:sz w:val="20"/>
                 <w:szCs w:val="20"/>
               </w:rPr>
-              <w:t xml:space="preserve"> </w:t>
-            </w:r>
-            <w:r>
-              <w:rPr>
-                <w:rFonts w:ascii="Arial" w:hAnsi="Arial" w:cs="Arial"/>
-                <w:sz w:val="20"/>
-                <w:szCs w:val="20"/>
-              </w:rPr>
-              <w:t>Turma: &lt;turma&gt;</w:t>
+              <w:t xml:space="preserve"> Turma: &lt;turma&gt;</w:t>
             </w:r>
           </w:p>
         </w:tc>
@@ -1679,7 +1655,7 @@
                 <w:sz w:val="20"/>
                 <w:szCs w:val="20"/>
               </w:rPr>
-              <w:t xml:space="preserve"> </w:t>
+              <w:t xml:space="preserve"> Professor: </w:t>
             </w:r>
             <w:r>
               <w:rPr>
@@ -1687,14 +1663,14 @@
                 <w:sz w:val="20"/>
                 <w:szCs w:val="20"/>
               </w:rPr>
-              <w:t>Professor: &lt;professor&gt;</w:t>
+              <w:t>&lt;professor&gt;</w:t>
             </w:r>
           </w:p>
         </w:tc>
       </w:tr>
       <w:tr>
         <w:trPr>
-          <w:trHeight w:val="230"/>
+          <w:trHeight w:val="489"/>
         </w:trPr>
         <w:tc>
           <w:tcPr>
@@ -2059,6 +2035,7 @@
             <w:pPr>
               <w:pStyle w:val="NormalWeb"/>
               <w:spacing w:before="0" w:beforeAutospacing="0" w:after="0" w:afterAutospacing="0"/>
+              <w:jc w:val="center"/>
               <w:rPr>
                 <w:rFonts w:ascii="Arial" w:hAnsi="Arial" w:cs="Arial"/>
                 <w:sz w:val="20"/>

</xml_diff>